<commit_message>
Menambah Tampilan Hasil Produk
</commit_message>
<xml_diff>
--- a/PejuangMalam_Tugas2.docx
+++ b/PejuangMalam_Tugas2.docx
@@ -13466,10 +13466,105 @@
         <w:rPr>
           <w:rFonts w:ascii="Segoe UI Black" w:hAnsi="Segoe UI Black" w:cs="Times New Roman"/>
           <w:color w:val="002060"/>
+          <w:sz w:val="32"/>
+          <w:szCs w:val="32"/>
+        </w:rPr>
+      </w:pPr>
+      <w:proofErr w:type="spellStart"/>
+      <w:r>
+        <w:rPr>
+          <w:rFonts w:ascii="Segoe UI Black" w:hAnsi="Segoe UI Black" w:cs="Times New Roman"/>
+          <w:color w:val="002060"/>
+          <w:sz w:val="32"/>
+          <w:szCs w:val="32"/>
+        </w:rPr>
+        <w:t>Tampilan</w:t>
+      </w:r>
+      <w:proofErr w:type="spellEnd"/>
+      <w:r>
+        <w:rPr>
+          <w:rFonts w:ascii="Segoe UI Black" w:hAnsi="Segoe UI Black" w:cs="Times New Roman"/>
+          <w:color w:val="002060"/>
+          <w:sz w:val="32"/>
+          <w:szCs w:val="32"/>
+        </w:rPr>
+        <w:t xml:space="preserve"> </w:t>
+      </w:r>
+      <w:proofErr w:type="spellStart"/>
+      <w:r>
+        <w:rPr>
+          <w:rFonts w:ascii="Segoe UI Black" w:hAnsi="Segoe UI Black" w:cs="Times New Roman"/>
+          <w:color w:val="002060"/>
+          <w:sz w:val="32"/>
+          <w:szCs w:val="32"/>
+        </w:rPr>
+        <w:t>Rancangan</w:t>
+      </w:r>
+      <w:proofErr w:type="spellEnd"/>
+      <w:r>
+        <w:rPr>
+          <w:rFonts w:ascii="Segoe UI Black" w:hAnsi="Segoe UI Black" w:cs="Times New Roman"/>
+          <w:color w:val="002060"/>
+          <w:sz w:val="32"/>
+          <w:szCs w:val="32"/>
+        </w:rPr>
+        <w:t xml:space="preserve"> Hasil </w:t>
+      </w:r>
+      <w:proofErr w:type="spellStart"/>
+      <w:proofErr w:type="gramStart"/>
+      <w:r>
+        <w:rPr>
+          <w:rFonts w:ascii="Segoe UI Black" w:hAnsi="Segoe UI Black" w:cs="Times New Roman"/>
+          <w:color w:val="002060"/>
+          <w:sz w:val="32"/>
+          <w:szCs w:val="32"/>
+        </w:rPr>
+        <w:t>Produk</w:t>
+      </w:r>
+      <w:proofErr w:type="spellEnd"/>
+      <w:r>
+        <w:rPr>
+          <w:rFonts w:ascii="Segoe UI Black" w:hAnsi="Segoe UI Black" w:cs="Times New Roman"/>
+          <w:color w:val="002060"/>
+          <w:sz w:val="32"/>
+          <w:szCs w:val="32"/>
+        </w:rPr>
+        <w:t xml:space="preserve"> :</w:t>
+      </w:r>
+      <w:proofErr w:type="gramEnd"/>
+      <w:r>
+        <w:rPr>
+          <w:rFonts w:ascii="Segoe UI Black" w:hAnsi="Segoe UI Black" w:cs="Times New Roman"/>
+          <w:color w:val="002060"/>
+          <w:sz w:val="32"/>
+          <w:szCs w:val="32"/>
+        </w:rPr>
+        <w:t xml:space="preserve"> </w:t>
+      </w:r>
+    </w:p>
+    <w:p>
+      <w:pPr>
+        <w:tabs>
+          <w:tab w:val="left" w:pos="2115"/>
+        </w:tabs>
+        <w:rPr>
+          <w:rFonts w:ascii="Segoe UI Black" w:hAnsi="Segoe UI Black" w:cs="Times New Roman"/>
+          <w:color w:val="002060"/>
           <w:sz w:val="24"/>
           <w:szCs w:val="24"/>
         </w:rPr>
       </w:pPr>
+      <w:hyperlink r:id="rId16" w:history="1">
+        <w:r>
+          <w:rPr>
+            <w:rStyle w:val="Hyperlink"/>
+            <w:rFonts w:ascii="Segoe UI Black" w:hAnsi="Segoe UI Black" w:cs="Times New Roman"/>
+            <w:sz w:val="24"/>
+            <w:szCs w:val="24"/>
+          </w:rPr>
+          <w:t>https://www.figma.com/file/ZnlayZ6l6TiM5ToTeKMwmY/Management-Stock-Barang?type=design&amp;node-id=0%3A1&amp;mode=design&amp;t=nUs34dKL0Nwa7b3w-1</w:t>
+        </w:r>
+      </w:hyperlink>
     </w:p>
     <w:sectPr>
       <w:pgSz w:w="12240" w:h="15840"/>

</xml_diff>

<commit_message>
Revisi Tampilan Hasil Rancangan Produk
</commit_message>
<xml_diff>
--- a/PejuangMalam_Tugas2.docx
+++ b/PejuangMalam_Tugas2.docx
@@ -13565,6 +13565,76 @@
           <w:t>https://www.figma.com/file/ZnlayZ6l6TiM5ToTeKMwmY/Management-Stock-Barang?type=design&amp;node-id=0%3A1&amp;mode=design&amp;t=nUs34dKL0Nwa7b3w-1</w:t>
         </w:r>
       </w:hyperlink>
+    </w:p>
+    <w:p>
+      <w:pPr>
+        <w:tabs>
+          <w:tab w:val="left" w:pos="2115"/>
+        </w:tabs>
+        <w:rPr>
+          <w:rFonts w:ascii="Segoe UI Black" w:hAnsi="Segoe UI Black" w:cs="Times New Roman"/>
+          <w:color w:val="002060"/>
+          <w:sz w:val="24"/>
+          <w:szCs w:val="24"/>
+        </w:rPr>
+      </w:pPr>
+      <w:r>
+        <w:rPr>
+          <w:rFonts w:ascii="Segoe UI Black" w:hAnsi="Segoe UI Black" w:cs="Times New Roman"/>
+          <w:color w:val="002060"/>
+          <w:sz w:val="24"/>
+          <w:szCs w:val="24"/>
+        </w:rPr>
+        <w:lastRenderedPageBreak/>
+        <w:drawing>
+          <wp:inline distT="0" distB="0" distL="0" distR="0" wp14:anchorId="32458C34" wp14:editId="31B51255">
+            <wp:extent cx="5943600" cy="2746375"/>
+            <wp:effectExtent l="0" t="0" r="0" b="0"/>
+            <wp:docPr id="127521443" name="Picture 1"/>
+            <wp:cNvGraphicFramePr>
+              <a:graphicFrameLocks xmlns:a="http://schemas.openxmlformats.org/drawingml/2006/main" noChangeAspect="1"/>
+            </wp:cNvGraphicFramePr>
+            <a:graphic xmlns:a="http://schemas.openxmlformats.org/drawingml/2006/main">
+              <a:graphicData uri="http://schemas.openxmlformats.org/drawingml/2006/picture">
+                <pic:pic xmlns:pic="http://schemas.openxmlformats.org/drawingml/2006/picture">
+                  <pic:nvPicPr>
+                    <pic:cNvPr id="127521443" name=""/>
+                    <pic:cNvPicPr/>
+                  </pic:nvPicPr>
+                  <pic:blipFill>
+                    <a:blip r:embed="rId17"/>
+                    <a:stretch>
+                      <a:fillRect/>
+                    </a:stretch>
+                  </pic:blipFill>
+                  <pic:spPr>
+                    <a:xfrm>
+                      <a:off x="0" y="0"/>
+                      <a:ext cx="5943600" cy="2746375"/>
+                    </a:xfrm>
+                    <a:prstGeom prst="rect">
+                      <a:avLst/>
+                    </a:prstGeom>
+                  </pic:spPr>
+                </pic:pic>
+              </a:graphicData>
+            </a:graphic>
+          </wp:inline>
+        </w:drawing>
+      </w:r>
+    </w:p>
+    <w:p>
+      <w:pPr>
+        <w:tabs>
+          <w:tab w:val="left" w:pos="2115"/>
+        </w:tabs>
+        <w:rPr>
+          <w:rFonts w:ascii="Segoe UI Black" w:hAnsi="Segoe UI Black" w:cs="Times New Roman"/>
+          <w:color w:val="002060"/>
+          <w:sz w:val="24"/>
+          <w:szCs w:val="24"/>
+        </w:rPr>
+      </w:pPr>
     </w:p>
     <w:sectPr>
       <w:pgSz w:w="12240" w:h="15840"/>

</xml_diff>